<commit_message>
[SD3957] - Update AWS document
</commit_message>
<xml_diff>
--- a/Document/SD3957_AWS_PracticalDevops.docx
+++ b/Document/SD3957_AWS_PracticalDevops.docx
@@ -4,6 +4,14 @@
   <w:body>
     <w:sdt>
       <w:sdtPr>
+        <w:rPr>
+          <w:rFonts w:asciiTheme="minorHAnsi" w:eastAsiaTheme="minorHAnsi" w:hAnsiTheme="minorHAnsi" w:cstheme="minorBidi"/>
+          <w:color w:val="auto"/>
+          <w:kern w:val="2"/>
+          <w:sz w:val="22"/>
+          <w:szCs w:val="22"/>
+          <w14:ligatures w14:val="standardContextual"/>
+        </w:rPr>
         <w:id w:val="-1196310713"/>
         <w:docPartObj>
           <w:docPartGallery w:val="Table of Contents"/>
@@ -12,15 +20,9 @@
       </w:sdtPr>
       <w:sdtEndPr>
         <w:rPr>
-          <w:rFonts w:asciiTheme="minorHAnsi" w:eastAsiaTheme="minorHAnsi" w:hAnsiTheme="minorHAnsi" w:cstheme="minorBidi"/>
           <w:b/>
           <w:bCs/>
           <w:noProof/>
-          <w:color w:val="auto"/>
-          <w:kern w:val="2"/>
-          <w:sz w:val="22"/>
-          <w:szCs w:val="22"/>
-          <w14:ligatures w14:val="standardContextual"/>
         </w:rPr>
       </w:sdtEndPr>
       <w:sdtContent>
@@ -54,7 +56,7 @@
           <w:r>
             <w:fldChar w:fldCharType="separate"/>
           </w:r>
-          <w:hyperlink w:anchor="_Toc177306469" w:history="1">
+          <w:hyperlink w:anchor="_Toc178577458" w:history="1">
             <w:r>
               <w:rPr>
                 <w:rStyle w:val="Hyperlink"/>
@@ -83,7 +85,7 @@
                 <w:noProof/>
                 <w:webHidden/>
               </w:rPr>
-              <w:instrText xml:space="preserve"> PAGEREF _Toc177306469 \h </w:instrText>
+              <w:instrText xml:space="preserve"> PAGEREF _Toc178577458 \h </w:instrText>
             </w:r>
             <w:r>
               <w:rPr>
@@ -127,7 +129,7 @@
               <w:szCs w:val="24"/>
             </w:rPr>
           </w:pPr>
-          <w:hyperlink w:anchor="_Toc177306470" w:history="1">
+          <w:hyperlink w:anchor="_Toc178577459" w:history="1">
             <w:r>
               <w:rPr>
                 <w:rStyle w:val="Hyperlink"/>
@@ -156,7 +158,7 @@
                 <w:noProof/>
                 <w:webHidden/>
               </w:rPr>
-              <w:instrText xml:space="preserve"> PAGEREF _Toc177306470 \h </w:instrText>
+              <w:instrText xml:space="preserve"> PAGEREF _Toc178577459 \h </w:instrText>
             </w:r>
             <w:r>
               <w:rPr>
@@ -200,7 +202,7 @@
               <w:szCs w:val="24"/>
             </w:rPr>
           </w:pPr>
-          <w:hyperlink w:anchor="_Toc177306471" w:history="1">
+          <w:hyperlink w:anchor="_Toc178577460" w:history="1">
             <w:r>
               <w:rPr>
                 <w:rStyle w:val="Hyperlink"/>
@@ -208,7 +210,7 @@
                 <w:bCs/>
                 <w:noProof/>
               </w:rPr>
-              <w:t>Setting up a CI/CD Pipeline and deploying applications on AWS EKS</w:t>
+              <w:t>The pipeline's high-level structure</w:t>
             </w:r>
             <w:r>
               <w:rPr>
@@ -229,7 +231,7 @@
                 <w:noProof/>
                 <w:webHidden/>
               </w:rPr>
-              <w:instrText xml:space="preserve"> PAGEREF _Toc177306471 \h </w:instrText>
+              <w:instrText xml:space="preserve"> PAGEREF _Toc178577460 \h </w:instrText>
             </w:r>
             <w:r>
               <w:rPr>
@@ -249,7 +251,80 @@
                 <w:noProof/>
                 <w:webHidden/>
               </w:rPr>
-              <w:t>2</w:t>
+              <w:t>3</w:t>
+            </w:r>
+            <w:r>
+              <w:rPr>
+                <w:noProof/>
+                <w:webHidden/>
+              </w:rPr>
+              <w:fldChar w:fldCharType="end"/>
+            </w:r>
+          </w:hyperlink>
+        </w:p>
+        <w:p>
+          <w:pPr>
+            <w:pStyle w:val="TOC1"/>
+            <w:tabs>
+              <w:tab w:val="right" w:leader="dot" w:pos="9350"/>
+            </w:tabs>
+            <w:rPr>
+              <w:rFonts w:eastAsiaTheme="minorEastAsia"/>
+              <w:noProof/>
+              <w:sz w:val="24"/>
+              <w:szCs w:val="24"/>
+            </w:rPr>
+          </w:pPr>
+          <w:hyperlink w:anchor="_Toc178577461" w:history="1">
+            <w:r>
+              <w:rPr>
+                <w:rStyle w:val="Hyperlink"/>
+                <w:b/>
+                <w:bCs/>
+                <w:noProof/>
+              </w:rPr>
+              <w:t>Setting up a CI/CD Pipeline and deploying applications on AWS EKS</w:t>
+            </w:r>
+            <w:r>
+              <w:rPr>
+                <w:noProof/>
+                <w:webHidden/>
+              </w:rPr>
+              <w:tab/>
+            </w:r>
+            <w:r>
+              <w:rPr>
+                <w:noProof/>
+                <w:webHidden/>
+              </w:rPr>
+              <w:fldChar w:fldCharType="begin"/>
+            </w:r>
+            <w:r>
+              <w:rPr>
+                <w:noProof/>
+                <w:webHidden/>
+              </w:rPr>
+              <w:instrText xml:space="preserve"> PAGEREF _Toc178577461 \h </w:instrText>
+            </w:r>
+            <w:r>
+              <w:rPr>
+                <w:noProof/>
+                <w:webHidden/>
+              </w:rPr>
+            </w:r>
+            <w:r>
+              <w:rPr>
+                <w:noProof/>
+                <w:webHidden/>
+              </w:rPr>
+              <w:fldChar w:fldCharType="separate"/>
+            </w:r>
+            <w:r>
+              <w:rPr>
+                <w:noProof/>
+                <w:webHidden/>
+              </w:rPr>
+              <w:t>4</w:t>
             </w:r>
             <w:r>
               <w:rPr>
@@ -284,7 +359,7 @@
           <w:rStyle w:val="Strong"/>
         </w:rPr>
       </w:pPr>
-      <w:bookmarkStart w:id="0" w:name="_Toc177306469"/>
+      <w:bookmarkStart w:id="0" w:name="_Toc178577458"/>
       <w:r>
         <w:rPr>
           <w:rStyle w:val="Strong"/>
@@ -501,7 +576,7 @@
           <w:rStyle w:val="Strong"/>
         </w:rPr>
       </w:pPr>
-      <w:bookmarkStart w:id="1" w:name="_Toc177306470"/>
+      <w:bookmarkStart w:id="1" w:name="_Toc178577459"/>
       <w:r>
         <w:rPr>
           <w:rStyle w:val="Strong"/>
@@ -510,7 +585,194 @@
       </w:r>
       <w:bookmarkEnd w:id="1"/>
     </w:p>
-    <w:p/>
+    <w:p>
+      <w:pPr>
+        <w:pStyle w:val="ListParagraph"/>
+        <w:numPr>
+          <w:ilvl w:val="0"/>
+          <w:numId w:val="3"/>
+        </w:numPr>
+        <w:rPr>
+          <w:sz w:val="24"/>
+          <w:szCs w:val="24"/>
+        </w:rPr>
+      </w:pPr>
+      <w:r>
+        <w:rPr>
+          <w:sz w:val="24"/>
+          <w:szCs w:val="24"/>
+        </w:rPr>
+        <w:t>Have an AWS account</w:t>
+      </w:r>
+    </w:p>
+    <w:p>
+      <w:pPr>
+        <w:pStyle w:val="ListParagraph"/>
+        <w:numPr>
+          <w:ilvl w:val="0"/>
+          <w:numId w:val="3"/>
+        </w:numPr>
+        <w:rPr>
+          <w:sz w:val="24"/>
+          <w:szCs w:val="24"/>
+        </w:rPr>
+      </w:pPr>
+      <w:r>
+        <w:t>AWS CLI installed</w:t>
+      </w:r>
+    </w:p>
+    <w:p>
+      <w:pPr>
+        <w:pStyle w:val="ListParagraph"/>
+        <w:numPr>
+          <w:ilvl w:val="0"/>
+          <w:numId w:val="3"/>
+        </w:numPr>
+        <w:rPr>
+          <w:sz w:val="24"/>
+          <w:szCs w:val="24"/>
+        </w:rPr>
+      </w:pPr>
+      <w:r>
+        <w:t>Terraform installed</w:t>
+      </w:r>
+    </w:p>
+    <w:p>
+      <w:pPr>
+        <w:pStyle w:val="ListParagraph"/>
+        <w:numPr>
+          <w:ilvl w:val="0"/>
+          <w:numId w:val="3"/>
+        </w:numPr>
+        <w:rPr>
+          <w:sz w:val="24"/>
+          <w:szCs w:val="24"/>
+        </w:rPr>
+      </w:pPr>
+      <w:proofErr w:type="spellStart"/>
+      <w:r>
+        <w:t>Kubectl</w:t>
+      </w:r>
+      <w:proofErr w:type="spellEnd"/>
+      <w:r>
+        <w:t xml:space="preserve"> installed</w:t>
+      </w:r>
+    </w:p>
+    <w:p>
+      <w:pPr>
+        <w:pStyle w:val="ListParagraph"/>
+        <w:numPr>
+          <w:ilvl w:val="0"/>
+          <w:numId w:val="3"/>
+        </w:numPr>
+        <w:rPr>
+          <w:sz w:val="24"/>
+          <w:szCs w:val="24"/>
+        </w:rPr>
+      </w:pPr>
+      <w:r>
+        <w:t xml:space="preserve">Helm </w:t>
+      </w:r>
+      <w:r>
+        <w:t>installed</w:t>
+      </w:r>
+    </w:p>
+    <w:p>
+      <w:pPr>
+        <w:rPr>
+          <w:sz w:val="24"/>
+          <w:szCs w:val="24"/>
+        </w:rPr>
+      </w:pPr>
+    </w:p>
+    <w:p>
+      <w:pPr>
+        <w:rPr>
+          <w:sz w:val="24"/>
+          <w:szCs w:val="24"/>
+        </w:rPr>
+      </w:pPr>
+    </w:p>
+    <w:p>
+      <w:pPr>
+        <w:rPr>
+          <w:sz w:val="24"/>
+          <w:szCs w:val="24"/>
+        </w:rPr>
+      </w:pPr>
+    </w:p>
+    <w:p>
+      <w:pPr>
+        <w:rPr>
+          <w:sz w:val="24"/>
+          <w:szCs w:val="24"/>
+        </w:rPr>
+      </w:pPr>
+    </w:p>
+    <w:p>
+      <w:pPr>
+        <w:rPr>
+          <w:sz w:val="24"/>
+          <w:szCs w:val="24"/>
+        </w:rPr>
+      </w:pPr>
+    </w:p>
+    <w:p>
+      <w:pPr>
+        <w:rPr>
+          <w:sz w:val="24"/>
+          <w:szCs w:val="24"/>
+        </w:rPr>
+      </w:pPr>
+    </w:p>
+    <w:p>
+      <w:pPr>
+        <w:rPr>
+          <w:sz w:val="24"/>
+          <w:szCs w:val="24"/>
+        </w:rPr>
+      </w:pPr>
+    </w:p>
+    <w:p>
+      <w:pPr>
+        <w:rPr>
+          <w:sz w:val="24"/>
+          <w:szCs w:val="24"/>
+        </w:rPr>
+      </w:pPr>
+    </w:p>
+    <w:p>
+      <w:pPr>
+        <w:rPr>
+          <w:sz w:val="24"/>
+          <w:szCs w:val="24"/>
+        </w:rPr>
+      </w:pPr>
+    </w:p>
+    <w:p>
+      <w:pPr>
+        <w:rPr>
+          <w:sz w:val="24"/>
+          <w:szCs w:val="24"/>
+        </w:rPr>
+      </w:pPr>
+    </w:p>
+    <w:p>
+      <w:pPr>
+        <w:rPr>
+          <w:sz w:val="24"/>
+          <w:szCs w:val="24"/>
+        </w:rPr>
+      </w:pPr>
+    </w:p>
+    <w:p>
+      <w:pPr>
+        <w:rPr>
+          <w:sz w:val="24"/>
+          <w:szCs w:val="24"/>
+        </w:rPr>
+      </w:pPr>
+    </w:p>
     <w:p>
       <w:pPr>
         <w:pStyle w:val="Heading1"/>
@@ -518,16 +780,18 @@
           <w:rStyle w:val="Strong"/>
         </w:rPr>
       </w:pPr>
-      <w:bookmarkStart w:id="2" w:name="_Toc177306471"/>
+      <w:bookmarkStart w:id="2" w:name="_Toc178539522"/>
+      <w:bookmarkStart w:id="3" w:name="_Toc178577460"/>
       <w:r>
         <w:rPr>
           <w:rStyle w:val="Strong"/>
         </w:rPr>
-        <w:t>Setting up a CI/CD Pipeline and deploying applications on AWS EKS</w:t>
+        <w:lastRenderedPageBreak/>
+        <w:t>The pipeline's high-level structure</w:t>
       </w:r>
       <w:bookmarkEnd w:id="2"/>
-    </w:p>
-    <w:p/>
+      <w:bookmarkEnd w:id="3"/>
+    </w:p>
     <w:p>
       <w:pPr>
         <w:rPr>
@@ -537,39 +801,20 @@
           <w:szCs w:val="24"/>
         </w:rPr>
       </w:pPr>
-      <w:r>
+    </w:p>
+    <w:p>
+      <w:pPr>
         <w:rPr>
           <w:b/>
           <w:bCs/>
           <w:sz w:val="24"/>
           <w:szCs w:val="24"/>
         </w:rPr>
-        <w:t>T</w:t>
-      </w:r>
-      <w:r>
-        <w:rPr>
-          <w:b/>
-          <w:bCs/>
-          <w:sz w:val="24"/>
-          <w:szCs w:val="24"/>
-        </w:rPr>
-        <w:t>he pipeline's high-level structure</w:t>
-      </w:r>
-    </w:p>
-    <w:p>
-      <w:pPr>
-        <w:rPr>
-          <w:b/>
-          <w:bCs/>
-          <w:sz w:val="24"/>
-          <w:szCs w:val="24"/>
-        </w:rPr>
       </w:pPr>
       <w:r>
         <w:rPr>
           <w:noProof/>
         </w:rPr>
-        <w:lastRenderedPageBreak/>
         <w:drawing>
           <wp:inline distT="0" distB="0" distL="0" distR="0" wp14:anchorId="18207700" wp14:editId="30820628">
             <wp:extent cx="4243936" cy="5883965"/>
@@ -620,14 +865,515 @@
     <w:p>
       <w:pPr>
         <w:rPr>
-          <w:sz w:val="24"/>
-          <w:szCs w:val="24"/>
-        </w:rPr>
-      </w:pPr>
+          <w:b/>
+          <w:bCs/>
+          <w:sz w:val="24"/>
+          <w:szCs w:val="24"/>
+        </w:rPr>
+      </w:pPr>
+    </w:p>
+    <w:p>
+      <w:pPr>
+        <w:pStyle w:val="Heading1"/>
+        <w:rPr>
+          <w:rStyle w:val="Strong"/>
+        </w:rPr>
+      </w:pPr>
+      <w:bookmarkStart w:id="4" w:name="_Toc178577461"/>
+      <w:r>
+        <w:rPr>
+          <w:rStyle w:val="Strong"/>
+        </w:rPr>
+        <w:lastRenderedPageBreak/>
+        <w:t>Setting up a CI/CD Pipeline and deploying applications on AWS EKS</w:t>
+      </w:r>
+      <w:bookmarkEnd w:id="4"/>
+    </w:p>
+    <w:p>
+      <w:pPr>
+        <w:rPr>
+          <w:sz w:val="24"/>
+          <w:szCs w:val="24"/>
+        </w:rPr>
+      </w:pPr>
+    </w:p>
+    <w:p>
+      <w:pPr>
+        <w:rPr>
+          <w:b/>
+          <w:bCs/>
+        </w:rPr>
+      </w:pPr>
+      <w:r>
+        <w:rPr>
+          <w:b/>
+          <w:bCs/>
+        </w:rPr>
+        <w:t>AWS configuration</w:t>
+      </w:r>
+    </w:p>
+    <w:p>
+      <w:r>
+        <w:rPr>
+          <w:noProof/>
+        </w:rPr>
+        <w:drawing>
+          <wp:inline distT="0" distB="0" distL="0" distR="0" wp14:anchorId="744B38DB" wp14:editId="52B598D0">
+            <wp:extent cx="5943600" cy="4254500"/>
+            <wp:effectExtent l="0" t="0" r="0" b="0"/>
+            <wp:docPr id="1253199650" name="Picture 1"/>
+            <wp:cNvGraphicFramePr>
+              <a:graphicFrameLocks xmlns:a="http://schemas.openxmlformats.org/drawingml/2006/main" noChangeAspect="1"/>
+            </wp:cNvGraphicFramePr>
+            <a:graphic xmlns:a="http://schemas.openxmlformats.org/drawingml/2006/main">
+              <a:graphicData uri="http://schemas.openxmlformats.org/drawingml/2006/picture">
+                <pic:pic xmlns:pic="http://schemas.openxmlformats.org/drawingml/2006/picture">
+                  <pic:nvPicPr>
+                    <pic:cNvPr id="0" name="Picture 2"/>
+                    <pic:cNvPicPr>
+                      <a:picLocks noChangeAspect="1" noChangeArrowheads="1"/>
+                    </pic:cNvPicPr>
+                  </pic:nvPicPr>
+                  <pic:blipFill>
+                    <a:blip r:embed="rId11">
+                      <a:extLst>
+                        <a:ext uri="{28A0092B-C50C-407E-A947-70E740481C1C}">
+                          <a14:useLocalDpi xmlns:a14="http://schemas.microsoft.com/office/drawing/2010/main" val="0"/>
+                        </a:ext>
+                      </a:extLst>
+                    </a:blip>
+                    <a:srcRect/>
+                    <a:stretch>
+                      <a:fillRect/>
+                    </a:stretch>
+                  </pic:blipFill>
+                  <pic:spPr bwMode="auto">
+                    <a:xfrm>
+                      <a:off x="0" y="0"/>
+                      <a:ext cx="5943600" cy="4254500"/>
+                    </a:xfrm>
+                    <a:prstGeom prst="rect">
+                      <a:avLst/>
+                    </a:prstGeom>
+                    <a:noFill/>
+                    <a:ln>
+                      <a:noFill/>
+                    </a:ln>
+                  </pic:spPr>
+                </pic:pic>
+              </a:graphicData>
+            </a:graphic>
+          </wp:inline>
+        </w:drawing>
+      </w:r>
+    </w:p>
+    <w:p/>
+    <w:p/>
+    <w:p>
+      <w:r>
+        <w:br w:type="page"/>
+      </w:r>
+    </w:p>
+    <w:p>
+      <w:pPr>
+        <w:rPr>
+          <w:b/>
+          <w:bCs/>
+        </w:rPr>
+      </w:pPr>
+      <w:r>
+        <w:rPr>
+          <w:b/>
+          <w:bCs/>
+        </w:rPr>
+        <w:lastRenderedPageBreak/>
+        <w:t>Initialize Terraform</w:t>
+      </w:r>
+    </w:p>
+    <w:tbl>
+      <w:tblPr>
+        <w:tblStyle w:val="TableGrid"/>
+        <w:tblW w:w="0" w:type="auto"/>
+        <w:shd w:val="clear" w:color="auto" w:fill="D9D9D9" w:themeFill="background1" w:themeFillShade="D9"/>
+        <w:tblLook w:val="04A0" w:firstRow="1" w:lastRow="0" w:firstColumn="1" w:lastColumn="0" w:noHBand="0" w:noVBand="1"/>
+      </w:tblPr>
+      <w:tblGrid>
+        <w:gridCol w:w="5035"/>
+      </w:tblGrid>
+      <w:tr>
+        <w:tc>
+          <w:tcPr>
+            <w:tcW w:w="5035" w:type="dxa"/>
+            <w:shd w:val="clear" w:color="auto" w:fill="D9D9D9" w:themeFill="background1" w:themeFillShade="D9"/>
+          </w:tcPr>
+          <w:p>
+            <w:pPr>
+              <w:rPr>
+                <w:i/>
+                <w:iCs/>
+              </w:rPr>
+            </w:pPr>
+            <w:r>
+              <w:rPr>
+                <w:i/>
+                <w:iCs/>
+              </w:rPr>
+              <w:t xml:space="preserve">$ terraform </w:t>
+            </w:r>
+            <w:proofErr w:type="spellStart"/>
+            <w:r>
+              <w:rPr>
+                <w:i/>
+                <w:iCs/>
+              </w:rPr>
+              <w:t>init</w:t>
+            </w:r>
+            <w:proofErr w:type="spellEnd"/>
+          </w:p>
+        </w:tc>
+      </w:tr>
+    </w:tbl>
+    <w:p/>
+    <w:p>
+      <w:r>
+        <w:rPr>
+          <w:noProof/>
+        </w:rPr>
+        <w:drawing>
+          <wp:inline distT="0" distB="0" distL="0" distR="0" wp14:anchorId="3A11FCBF" wp14:editId="5544482D">
+            <wp:extent cx="5943600" cy="3035300"/>
+            <wp:effectExtent l="0" t="0" r="0" b="0"/>
+            <wp:docPr id="2106113168" name="Picture 2"/>
+            <wp:cNvGraphicFramePr>
+              <a:graphicFrameLocks xmlns:a="http://schemas.openxmlformats.org/drawingml/2006/main" noChangeAspect="1"/>
+            </wp:cNvGraphicFramePr>
+            <a:graphic xmlns:a="http://schemas.openxmlformats.org/drawingml/2006/main">
+              <a:graphicData uri="http://schemas.openxmlformats.org/drawingml/2006/picture">
+                <pic:pic xmlns:pic="http://schemas.openxmlformats.org/drawingml/2006/picture">
+                  <pic:nvPicPr>
+                    <pic:cNvPr id="0" name="Picture 3"/>
+                    <pic:cNvPicPr>
+                      <a:picLocks noChangeAspect="1" noChangeArrowheads="1"/>
+                    </pic:cNvPicPr>
+                  </pic:nvPicPr>
+                  <pic:blipFill>
+                    <a:blip r:embed="rId12">
+                      <a:extLst>
+                        <a:ext uri="{28A0092B-C50C-407E-A947-70E740481C1C}">
+                          <a14:useLocalDpi xmlns:a14="http://schemas.microsoft.com/office/drawing/2010/main" val="0"/>
+                        </a:ext>
+                      </a:extLst>
+                    </a:blip>
+                    <a:srcRect/>
+                    <a:stretch>
+                      <a:fillRect/>
+                    </a:stretch>
+                  </pic:blipFill>
+                  <pic:spPr bwMode="auto">
+                    <a:xfrm>
+                      <a:off x="0" y="0"/>
+                      <a:ext cx="5943600" cy="3035300"/>
+                    </a:xfrm>
+                    <a:prstGeom prst="rect">
+                      <a:avLst/>
+                    </a:prstGeom>
+                    <a:noFill/>
+                    <a:ln>
+                      <a:noFill/>
+                    </a:ln>
+                  </pic:spPr>
+                </pic:pic>
+              </a:graphicData>
+            </a:graphic>
+          </wp:inline>
+        </w:drawing>
+      </w:r>
+    </w:p>
+    <w:p/>
+    <w:p>
+      <w:pPr>
+        <w:rPr>
+          <w:b/>
+          <w:bCs/>
+        </w:rPr>
+      </w:pPr>
+      <w:r>
+        <w:rPr>
+          <w:b/>
+          <w:bCs/>
+        </w:rPr>
+        <w:t>Validate Terraform manifests</w:t>
+      </w:r>
+    </w:p>
+    <w:tbl>
+      <w:tblPr>
+        <w:tblStyle w:val="TableGrid"/>
+        <w:tblW w:w="0" w:type="auto"/>
+        <w:shd w:val="clear" w:color="auto" w:fill="D9D9D9" w:themeFill="background1" w:themeFillShade="D9"/>
+        <w:tblLook w:val="04A0" w:firstRow="1" w:lastRow="0" w:firstColumn="1" w:lastColumn="0" w:noHBand="0" w:noVBand="1"/>
+      </w:tblPr>
+      <w:tblGrid>
+        <w:gridCol w:w="5035"/>
+      </w:tblGrid>
+      <w:tr>
+        <w:tc>
+          <w:tcPr>
+            <w:tcW w:w="5035" w:type="dxa"/>
+            <w:shd w:val="clear" w:color="auto" w:fill="D9D9D9" w:themeFill="background1" w:themeFillShade="D9"/>
+          </w:tcPr>
+          <w:p>
+            <w:pPr>
+              <w:rPr>
+                <w:i/>
+                <w:iCs/>
+              </w:rPr>
+            </w:pPr>
+            <w:r>
+              <w:rPr>
+                <w:i/>
+                <w:iCs/>
+              </w:rPr>
+              <w:t xml:space="preserve">$ </w:t>
+            </w:r>
+            <w:r>
+              <w:rPr>
+                <w:i/>
+                <w:iCs/>
+              </w:rPr>
+              <w:t>terraform validate</w:t>
+            </w:r>
+          </w:p>
+        </w:tc>
+      </w:tr>
+    </w:tbl>
+    <w:p/>
+    <w:p>
+      <w:r>
+        <w:rPr>
+          <w:noProof/>
+        </w:rPr>
+        <w:drawing>
+          <wp:inline distT="0" distB="0" distL="0" distR="0" wp14:anchorId="2F1261F6" wp14:editId="0A042CE1">
+            <wp:extent cx="5937250" cy="482600"/>
+            <wp:effectExtent l="0" t="0" r="6350" b="0"/>
+            <wp:docPr id="1034117117" name="Picture 3"/>
+            <wp:cNvGraphicFramePr>
+              <a:graphicFrameLocks xmlns:a="http://schemas.openxmlformats.org/drawingml/2006/main" noChangeAspect="1"/>
+            </wp:cNvGraphicFramePr>
+            <a:graphic xmlns:a="http://schemas.openxmlformats.org/drawingml/2006/main">
+              <a:graphicData uri="http://schemas.openxmlformats.org/drawingml/2006/picture">
+                <pic:pic xmlns:pic="http://schemas.openxmlformats.org/drawingml/2006/picture">
+                  <pic:nvPicPr>
+                    <pic:cNvPr id="0" name="Picture 4"/>
+                    <pic:cNvPicPr>
+                      <a:picLocks noChangeAspect="1" noChangeArrowheads="1"/>
+                    </pic:cNvPicPr>
+                  </pic:nvPicPr>
+                  <pic:blipFill>
+                    <a:blip r:embed="rId13">
+                      <a:extLst>
+                        <a:ext uri="{28A0092B-C50C-407E-A947-70E740481C1C}">
+                          <a14:useLocalDpi xmlns:a14="http://schemas.microsoft.com/office/drawing/2010/main" val="0"/>
+                        </a:ext>
+                      </a:extLst>
+                    </a:blip>
+                    <a:srcRect/>
+                    <a:stretch>
+                      <a:fillRect/>
+                    </a:stretch>
+                  </pic:blipFill>
+                  <pic:spPr bwMode="auto">
+                    <a:xfrm>
+                      <a:off x="0" y="0"/>
+                      <a:ext cx="5937250" cy="482600"/>
+                    </a:xfrm>
+                    <a:prstGeom prst="rect">
+                      <a:avLst/>
+                    </a:prstGeom>
+                    <a:noFill/>
+                    <a:ln>
+                      <a:noFill/>
+                    </a:ln>
+                  </pic:spPr>
+                </pic:pic>
+              </a:graphicData>
+            </a:graphic>
+          </wp:inline>
+        </w:drawing>
+      </w:r>
+    </w:p>
+    <w:p/>
+    <w:p>
+      <w:pPr>
+        <w:rPr>
+          <w:b/>
+          <w:bCs/>
+        </w:rPr>
+      </w:pPr>
+      <w:r>
+        <w:rPr>
+          <w:b/>
+          <w:bCs/>
+        </w:rPr>
+        <w:t>Review the Terraform Plan</w:t>
+      </w:r>
+    </w:p>
+    <w:tbl>
+      <w:tblPr>
+        <w:tblStyle w:val="TableGrid"/>
+        <w:tblW w:w="0" w:type="auto"/>
+        <w:shd w:val="clear" w:color="auto" w:fill="D9D9D9" w:themeFill="background1" w:themeFillShade="D9"/>
+        <w:tblLook w:val="04A0" w:firstRow="1" w:lastRow="0" w:firstColumn="1" w:lastColumn="0" w:noHBand="0" w:noVBand="1"/>
+      </w:tblPr>
+      <w:tblGrid>
+        <w:gridCol w:w="5035"/>
+      </w:tblGrid>
+      <w:tr>
+        <w:tc>
+          <w:tcPr>
+            <w:tcW w:w="5035" w:type="dxa"/>
+            <w:shd w:val="clear" w:color="auto" w:fill="D9D9D9" w:themeFill="background1" w:themeFillShade="D9"/>
+          </w:tcPr>
+          <w:p>
+            <w:pPr>
+              <w:rPr>
+                <w:i/>
+                <w:iCs/>
+              </w:rPr>
+            </w:pPr>
+            <w:r>
+              <w:rPr>
+                <w:i/>
+                <w:iCs/>
+              </w:rPr>
+              <w:t xml:space="preserve">$ </w:t>
+            </w:r>
+            <w:r>
+              <w:rPr>
+                <w:i/>
+                <w:iCs/>
+              </w:rPr>
+              <w:t>terraform plan</w:t>
+            </w:r>
+          </w:p>
+        </w:tc>
+      </w:tr>
+    </w:tbl>
+    <w:p/>
+    <w:p>
+      <w:r>
+        <w:rPr>
+          <w:noProof/>
+        </w:rPr>
+        <w:lastRenderedPageBreak/>
+        <w:drawing>
+          <wp:inline distT="0" distB="0" distL="0" distR="0" wp14:anchorId="27685426" wp14:editId="40897DDA">
+            <wp:extent cx="5937250" cy="3886200"/>
+            <wp:effectExtent l="0" t="0" r="6350" b="0"/>
+            <wp:docPr id="938905398" name="Picture 4"/>
+            <wp:cNvGraphicFramePr>
+              <a:graphicFrameLocks xmlns:a="http://schemas.openxmlformats.org/drawingml/2006/main" noChangeAspect="1"/>
+            </wp:cNvGraphicFramePr>
+            <a:graphic xmlns:a="http://schemas.openxmlformats.org/drawingml/2006/main">
+              <a:graphicData uri="http://schemas.openxmlformats.org/drawingml/2006/picture">
+                <pic:pic xmlns:pic="http://schemas.openxmlformats.org/drawingml/2006/picture">
+                  <pic:nvPicPr>
+                    <pic:cNvPr id="0" name="Picture 5"/>
+                    <pic:cNvPicPr>
+                      <a:picLocks noChangeAspect="1" noChangeArrowheads="1"/>
+                    </pic:cNvPicPr>
+                  </pic:nvPicPr>
+                  <pic:blipFill>
+                    <a:blip r:embed="rId14" cstate="print">
+                      <a:extLst>
+                        <a:ext uri="{28A0092B-C50C-407E-A947-70E740481C1C}">
+                          <a14:useLocalDpi xmlns:a14="http://schemas.microsoft.com/office/drawing/2010/main" val="0"/>
+                        </a:ext>
+                      </a:extLst>
+                    </a:blip>
+                    <a:srcRect/>
+                    <a:stretch>
+                      <a:fillRect/>
+                    </a:stretch>
+                  </pic:blipFill>
+                  <pic:spPr bwMode="auto">
+                    <a:xfrm>
+                      <a:off x="0" y="0"/>
+                      <a:ext cx="5937250" cy="3886200"/>
+                    </a:xfrm>
+                    <a:prstGeom prst="rect">
+                      <a:avLst/>
+                    </a:prstGeom>
+                    <a:noFill/>
+                    <a:ln>
+                      <a:noFill/>
+                    </a:ln>
+                  </pic:spPr>
+                </pic:pic>
+              </a:graphicData>
+            </a:graphic>
+          </wp:inline>
+        </w:drawing>
+      </w:r>
+    </w:p>
+    <w:p/>
+    <w:p>
+      <w:r>
+        <w:drawing>
+          <wp:inline distT="0" distB="0" distL="0" distR="0" wp14:anchorId="5D838131" wp14:editId="1464F1AB">
+            <wp:extent cx="5943600" cy="3803650"/>
+            <wp:effectExtent l="0" t="0" r="0" b="6350"/>
+            <wp:docPr id="690078557" name="Picture 1" descr="A screenshot of a computer&#10;&#10;Description automatically generated"/>
+            <wp:cNvGraphicFramePr>
+              <a:graphicFrameLocks xmlns:a="http://schemas.openxmlformats.org/drawingml/2006/main" noChangeAspect="1"/>
+            </wp:cNvGraphicFramePr>
+            <a:graphic xmlns:a="http://schemas.openxmlformats.org/drawingml/2006/main">
+              <a:graphicData uri="http://schemas.openxmlformats.org/drawingml/2006/picture">
+                <pic:pic xmlns:pic="http://schemas.openxmlformats.org/drawingml/2006/picture">
+                  <pic:nvPicPr>
+                    <pic:cNvPr id="690078557" name="Picture 1" descr="A screenshot of a computer&#10;&#10;Description automatically generated"/>
+                    <pic:cNvPicPr/>
+                  </pic:nvPicPr>
+                  <pic:blipFill>
+                    <a:blip r:embed="rId15"/>
+                    <a:stretch>
+                      <a:fillRect/>
+                    </a:stretch>
+                  </pic:blipFill>
+                  <pic:spPr>
+                    <a:xfrm>
+                      <a:off x="0" y="0"/>
+                      <a:ext cx="5943600" cy="3803650"/>
+                    </a:xfrm>
+                    <a:prstGeom prst="rect">
+                      <a:avLst/>
+                    </a:prstGeom>
+                  </pic:spPr>
+                </pic:pic>
+              </a:graphicData>
+            </a:graphic>
+          </wp:inline>
+        </w:drawing>
+      </w:r>
+    </w:p>
+    <w:p/>
+    <w:p>
+      <w:pPr>
+        <w:pStyle w:val="Heading1"/>
+        <w:rPr>
+          <w:rStyle w:val="Strong"/>
+        </w:rPr>
+      </w:pPr>
+      <w:r>
+        <w:rPr>
+          <w:rStyle w:val="Strong"/>
+        </w:rPr>
+        <w:t>Install Docker and Jenkins servers on EC2</w:t>
+      </w:r>
     </w:p>
     <w:p/>
     <w:sectPr>
-      <w:headerReference w:type="default" r:id="rId11"/>
+      <w:headerReference w:type="default" r:id="rId16"/>
       <w:pgSz w:w="12240" w:h="15840"/>
       <w:pgMar w:top="1440" w:right="1440" w:bottom="1440" w:left="1440" w:header="720" w:footer="720" w:gutter="0"/>
       <w:cols w:space="720"/>
@@ -728,7 +1474,7 @@
         <v:path o:extrusionok="f" gradientshapeok="t" o:connecttype="rect"/>
         <o:lock v:ext="edit" aspectratio="t"/>
       </v:shapetype>
-      <v:shape id="_x0000_i1068" type="#_x0000_t75" style="width:11.5pt;height:11.5pt" o:bullet="t">
+      <v:shape id="_x0000_i1071" type="#_x0000_t75" style="width:11.5pt;height:11.5pt" o:bullet="t">
         <v:imagedata r:id="rId1" o:title="mso9B79"/>
       </v:shape>
     </w:pict>
@@ -847,6 +1593,119 @@
     </w:lvl>
   </w:abstractNum>
   <w:abstractNum w:abstractNumId="1" w15:restartNumberingAfterBreak="0">
+    <w:nsid w:val="552B0859"/>
+    <w:multiLevelType w:val="hybridMultilevel"/>
+    <w:tmpl w:val="DFE4CF60"/>
+    <w:lvl w:ilvl="0" w:tplc="04090009">
+      <w:start w:val="1"/>
+      <w:numFmt w:val="bullet"/>
+      <w:lvlText w:val=""/>
+      <w:lvlJc w:val="left"/>
+      <w:pPr>
+        <w:ind w:left="360" w:hanging="360"/>
+      </w:pPr>
+      <w:rPr>
+        <w:rFonts w:ascii="Wingdings" w:hAnsi="Wingdings" w:hint="default"/>
+      </w:rPr>
+    </w:lvl>
+    <w:lvl w:ilvl="1" w:tplc="04090003" w:tentative="1">
+      <w:start w:val="1"/>
+      <w:numFmt w:val="bullet"/>
+      <w:lvlText w:val="o"/>
+      <w:lvlJc w:val="left"/>
+      <w:pPr>
+        <w:ind w:left="1080" w:hanging="360"/>
+      </w:pPr>
+      <w:rPr>
+        <w:rFonts w:ascii="Courier New" w:hAnsi="Courier New" w:cs="Courier New" w:hint="default"/>
+      </w:rPr>
+    </w:lvl>
+    <w:lvl w:ilvl="2" w:tplc="04090005" w:tentative="1">
+      <w:start w:val="1"/>
+      <w:numFmt w:val="bullet"/>
+      <w:lvlText w:val=""/>
+      <w:lvlJc w:val="left"/>
+      <w:pPr>
+        <w:ind w:left="1800" w:hanging="360"/>
+      </w:pPr>
+      <w:rPr>
+        <w:rFonts w:ascii="Wingdings" w:hAnsi="Wingdings" w:hint="default"/>
+      </w:rPr>
+    </w:lvl>
+    <w:lvl w:ilvl="3" w:tplc="04090001" w:tentative="1">
+      <w:start w:val="1"/>
+      <w:numFmt w:val="bullet"/>
+      <w:lvlText w:val=""/>
+      <w:lvlJc w:val="left"/>
+      <w:pPr>
+        <w:ind w:left="2520" w:hanging="360"/>
+      </w:pPr>
+      <w:rPr>
+        <w:rFonts w:ascii="Symbol" w:hAnsi="Symbol" w:hint="default"/>
+      </w:rPr>
+    </w:lvl>
+    <w:lvl w:ilvl="4" w:tplc="04090003" w:tentative="1">
+      <w:start w:val="1"/>
+      <w:numFmt w:val="bullet"/>
+      <w:lvlText w:val="o"/>
+      <w:lvlJc w:val="left"/>
+      <w:pPr>
+        <w:ind w:left="3240" w:hanging="360"/>
+      </w:pPr>
+      <w:rPr>
+        <w:rFonts w:ascii="Courier New" w:hAnsi="Courier New" w:cs="Courier New" w:hint="default"/>
+      </w:rPr>
+    </w:lvl>
+    <w:lvl w:ilvl="5" w:tplc="04090005" w:tentative="1">
+      <w:start w:val="1"/>
+      <w:numFmt w:val="bullet"/>
+      <w:lvlText w:val=""/>
+      <w:lvlJc w:val="left"/>
+      <w:pPr>
+        <w:ind w:left="3960" w:hanging="360"/>
+      </w:pPr>
+      <w:rPr>
+        <w:rFonts w:ascii="Wingdings" w:hAnsi="Wingdings" w:hint="default"/>
+      </w:rPr>
+    </w:lvl>
+    <w:lvl w:ilvl="6" w:tplc="04090001" w:tentative="1">
+      <w:start w:val="1"/>
+      <w:numFmt w:val="bullet"/>
+      <w:lvlText w:val=""/>
+      <w:lvlJc w:val="left"/>
+      <w:pPr>
+        <w:ind w:left="4680" w:hanging="360"/>
+      </w:pPr>
+      <w:rPr>
+        <w:rFonts w:ascii="Symbol" w:hAnsi="Symbol" w:hint="default"/>
+      </w:rPr>
+    </w:lvl>
+    <w:lvl w:ilvl="7" w:tplc="04090003" w:tentative="1">
+      <w:start w:val="1"/>
+      <w:numFmt w:val="bullet"/>
+      <w:lvlText w:val="o"/>
+      <w:lvlJc w:val="left"/>
+      <w:pPr>
+        <w:ind w:left="5400" w:hanging="360"/>
+      </w:pPr>
+      <w:rPr>
+        <w:rFonts w:ascii="Courier New" w:hAnsi="Courier New" w:cs="Courier New" w:hint="default"/>
+      </w:rPr>
+    </w:lvl>
+    <w:lvl w:ilvl="8" w:tplc="04090005" w:tentative="1">
+      <w:start w:val="1"/>
+      <w:numFmt w:val="bullet"/>
+      <w:lvlText w:val=""/>
+      <w:lvlJc w:val="left"/>
+      <w:pPr>
+        <w:ind w:left="6120" w:hanging="360"/>
+      </w:pPr>
+      <w:rPr>
+        <w:rFonts w:ascii="Wingdings" w:hAnsi="Wingdings" w:hint="default"/>
+      </w:rPr>
+    </w:lvl>
+  </w:abstractNum>
+  <w:abstractNum w:abstractNumId="2" w15:restartNumberingAfterBreak="0">
     <w:nsid w:val="5B2570BD"/>
     <w:multiLevelType w:val="hybridMultilevel"/>
     <w:tmpl w:val="85E8AC86"/>
@@ -963,6 +1822,9 @@
     <w:abstractNumId w:val="0"/>
   </w:num>
   <w:num w:numId="2" w16cid:durableId="325745957">
+    <w:abstractNumId w:val="2"/>
+  </w:num>
+  <w:num w:numId="3" w16cid:durableId="1240674762">
     <w:abstractNumId w:val="1"/>
   </w:num>
 </w:numbering>
@@ -1994,6 +2856,25 @@
       <w:shd w:val="clear" w:color="auto" w:fill="E1DFDD"/>
     </w:rPr>
   </w:style>
+  <w:style w:type="table" w:styleId="TableGrid">
+    <w:name w:val="Table Grid"/>
+    <w:basedOn w:val="TableNormal"/>
+    <w:uiPriority w:val="39"/>
+    <w:rsid w:val="00D13DBA"/>
+    <w:pPr>
+      <w:spacing w:after="0" w:line="240" w:lineRule="auto"/>
+    </w:pPr>
+    <w:tblPr>
+      <w:tblBorders>
+        <w:top w:val="single" w:sz="4" w:space="0" w:color="auto"/>
+        <w:left w:val="single" w:sz="4" w:space="0" w:color="auto"/>
+        <w:bottom w:val="single" w:sz="4" w:space="0" w:color="auto"/>
+        <w:right w:val="single" w:sz="4" w:space="0" w:color="auto"/>
+        <w:insideH w:val="single" w:sz="4" w:space="0" w:color="auto"/>
+        <w:insideV w:val="single" w:sz="4" w:space="0" w:color="auto"/>
+      </w:tblBorders>
+    </w:tblPr>
+  </w:style>
 </w:styles>
 </file>
 

</xml_diff>